<commit_message>
fixed errors in results section
</commit_message>
<xml_diff>
--- a/manuscript/Results.docx
+++ b/manuscript/Results.docx
@@ -78,10 +78,50 @@
         <w:t>increase</w:t>
       </w:r>
       <w:r>
-        <w:t xml:space="preserve"> in connectivity pre- to post-treatment. The clusters primarily resided within the 1) Middle Frontal Gyrus; 2) Frontal Pole; and 3) the Superior Frontal Gyrus.</w:t>
+        <w:t xml:space="preserve"> in connectivity pre- to post-treatment. The clusters primarily resided within the 1) Middle </w:t>
       </w:r>
       <w:r>
-        <w:t xml:space="preserve"> </w:t>
+        <w:t>Temporal</w:t>
+      </w:r>
+      <w:r>
+        <w:t xml:space="preserve"> Gyrus; 2) </w:t>
+      </w:r>
+      <w:r>
+        <w:t>Lingual Gyrus</w:t>
+      </w:r>
+      <w:r>
+        <w:t xml:space="preserve">; </w:t>
+      </w:r>
+      <w:r>
+        <w:t xml:space="preserve">3) Supramarginal Gyrus; 4) Angular Gyrus; </w:t>
+      </w:r>
+      <w:r>
+        <w:t>5) Lateral Occipital Cortex; 6</w:t>
+      </w:r>
+      <w:r>
+        <w:t xml:space="preserve">) </w:t>
+      </w:r>
+      <w:proofErr w:type="spellStart"/>
+      <w:r>
+        <w:t>Precuneous</w:t>
+      </w:r>
+      <w:proofErr w:type="spellEnd"/>
+      <w:r>
+        <w:t xml:space="preserve"> Cortex; and </w:t>
+      </w:r>
+      <w:r>
+        <w:t>7</w:t>
+      </w:r>
+      <w:r>
+        <w:t xml:space="preserve">) </w:t>
+      </w:r>
+      <w:proofErr w:type="spellStart"/>
+      <w:r>
+        <w:t>Intracalcarine</w:t>
+      </w:r>
+      <w:proofErr w:type="spellEnd"/>
+      <w:r>
+        <w:t xml:space="preserve"> Cortex.</w:t>
       </w:r>
     </w:p>
     <w:p/>
@@ -3471,7 +3511,7 @@
                 <w:szCs w:val="20"/>
                 <w:lang w:eastAsia="en-US"/>
               </w:rPr>
-              <w:t xml:space="preserve">Superior Temporal Gyrus, posterior division, Middle </w:t>
+              <w:t xml:space="preserve">Superior Temporal Gyrus, posterior </w:t>
             </w:r>
             <w:r>
               <w:rPr>
@@ -3481,7 +3521,7 @@
                 <w:lang w:eastAsia="en-US"/>
               </w:rPr>
               <w:lastRenderedPageBreak/>
-              <w:t>temporal Gyrus, posterior division, Middle Temporal gyrus, temporooccipital part, Supramarginal Gyrus, posterior division, Angular gyrus</w:t>
+              <w:t>division, Middle temporal Gyrus, posterior division, Middle Temporal gyrus, temporooccipital part, Supramarginal Gyrus, posterior division, Angular gyrus</w:t>
             </w:r>
           </w:p>
         </w:tc>
@@ -3520,7 +3560,7 @@
                 <w:lang w:eastAsia="en-US"/>
               </w:rPr>
               <w:lastRenderedPageBreak/>
-              <w:t xml:space="preserve">Superior Temporal Gyrus, posterior division, Middle </w:t>
+              <w:t xml:space="preserve">Superior Temporal Gyrus, posterior </w:t>
             </w:r>
             <w:r>
               <w:rPr>
@@ -3530,7 +3570,7 @@
                 <w:lang w:eastAsia="en-US"/>
               </w:rPr>
               <w:lastRenderedPageBreak/>
-              <w:t>Temporal Gyrus, posterior division, Middle Temporal Gyrus, temporooccipital part, Supramarginal Gyrus, posterior division, Angular Gyrus</w:t>
+              <w:t>division, Middle Temporal Gyrus, posterior division, Middle Temporal Gyrus, temporooccipital part, Supramarginal Gyrus, posterior division, Angular Gyrus</w:t>
             </w:r>
           </w:p>
         </w:tc>

</xml_diff>